<commit_message>
modul import parts and receiving amd ruls for work order 10/21/25
</commit_message>
<xml_diff>
--- a/uploads/reliable_inventory_report.docx
+++ b/uploads/reliable_inventory_report.docx
@@ -93,7 +93,7 @@
           </w:tcPr>
           <w:p>
             <w:r>
-              <w:t>134616100</w:t>
+              <w:t>242193209</w:t>
             </w:r>
           </w:p>
         </w:tc>
@@ -155,7 +155,1061 @@
           </w:tcPr>
           <w:p>
             <w:r>
-              <w:t>5304519906</w:t>
+              <w:t>WB06X10610</w:t>
+            </w:r>
+          </w:p>
+        </w:tc>
+        <w:tc>
+          <w:tcPr>
+            <w:tcW w:type="dxa" w:w="1440"/>
+          </w:tcPr>
+          <w:p>
+            <w:r>
+              <w:t>1</w:t>
+            </w:r>
+          </w:p>
+        </w:tc>
+        <w:tc>
+          <w:tcPr>
+            <w:tcW w:type="dxa" w:w="1440"/>
+          </w:tcPr>
+          <w:p>
+            <w:r>
+              <w:t>No</w:t>
+            </w:r>
+          </w:p>
+        </w:tc>
+        <w:tc>
+          <w:tcPr>
+            <w:tcW w:type="dxa" w:w="1440"/>
+          </w:tcPr>
+          <w:p>
+            <w:r>
+              <w:t>0</w:t>
+            </w:r>
+          </w:p>
+        </w:tc>
+        <w:tc>
+          <w:tcPr>
+            <w:tcW w:type="dxa" w:w="1440"/>
+          </w:tcPr>
+          <w:p>
+            <w:r>
+              <w:t>-</w:t>
+            </w:r>
+          </w:p>
+        </w:tc>
+        <w:tc>
+          <w:tcPr>
+            <w:tcW w:type="dxa" w:w="1440"/>
+          </w:tcPr>
+          <w:p>
+            <w:r>
+              <w:t>-</w:t>
+            </w:r>
+          </w:p>
+        </w:tc>
+      </w:tr>
+      <w:tr>
+        <w:tc>
+          <w:tcPr>
+            <w:tcW w:type="dxa" w:w="1440"/>
+          </w:tcPr>
+          <w:p>
+            <w:r>
+              <w:t>WB03X10348</w:t>
+            </w:r>
+          </w:p>
+        </w:tc>
+        <w:tc>
+          <w:tcPr>
+            <w:tcW w:type="dxa" w:w="1440"/>
+          </w:tcPr>
+          <w:p>
+            <w:r>
+              <w:t>1</w:t>
+            </w:r>
+          </w:p>
+        </w:tc>
+        <w:tc>
+          <w:tcPr>
+            <w:tcW w:type="dxa" w:w="1440"/>
+          </w:tcPr>
+          <w:p>
+            <w:r>
+              <w:t>No</w:t>
+            </w:r>
+          </w:p>
+        </w:tc>
+        <w:tc>
+          <w:tcPr>
+            <w:tcW w:type="dxa" w:w="1440"/>
+          </w:tcPr>
+          <w:p>
+            <w:r>
+              <w:t>0</w:t>
+            </w:r>
+          </w:p>
+        </w:tc>
+        <w:tc>
+          <w:tcPr>
+            <w:tcW w:type="dxa" w:w="1440"/>
+          </w:tcPr>
+          <w:p>
+            <w:r>
+              <w:t>-</w:t>
+            </w:r>
+          </w:p>
+        </w:tc>
+        <w:tc>
+          <w:tcPr>
+            <w:tcW w:type="dxa" w:w="1440"/>
+          </w:tcPr>
+          <w:p>
+            <w:r>
+              <w:t>-</w:t>
+            </w:r>
+          </w:p>
+        </w:tc>
+      </w:tr>
+      <w:tr>
+        <w:tc>
+          <w:tcPr>
+            <w:tcW w:type="dxa" w:w="1440"/>
+          </w:tcPr>
+          <w:p>
+            <w:r>
+              <w:t>WB24X10146</w:t>
+            </w:r>
+          </w:p>
+        </w:tc>
+        <w:tc>
+          <w:tcPr>
+            <w:tcW w:type="dxa" w:w="1440"/>
+          </w:tcPr>
+          <w:p>
+            <w:r>
+              <w:t>1</w:t>
+            </w:r>
+          </w:p>
+        </w:tc>
+        <w:tc>
+          <w:tcPr>
+            <w:tcW w:type="dxa" w:w="1440"/>
+          </w:tcPr>
+          <w:p>
+            <w:r>
+              <w:t>No</w:t>
+            </w:r>
+          </w:p>
+        </w:tc>
+        <w:tc>
+          <w:tcPr>
+            <w:tcW w:type="dxa" w:w="1440"/>
+          </w:tcPr>
+          <w:p>
+            <w:r>
+              <w:t>0</w:t>
+            </w:r>
+          </w:p>
+        </w:tc>
+        <w:tc>
+          <w:tcPr>
+            <w:tcW w:type="dxa" w:w="1440"/>
+          </w:tcPr>
+          <w:p>
+            <w:r>
+              <w:t>-</w:t>
+            </w:r>
+          </w:p>
+        </w:tc>
+        <w:tc>
+          <w:tcPr>
+            <w:tcW w:type="dxa" w:w="1440"/>
+          </w:tcPr>
+          <w:p>
+            <w:r>
+              <w:t>-</w:t>
+            </w:r>
+          </w:p>
+        </w:tc>
+      </w:tr>
+      <w:tr>
+        <w:tc>
+          <w:tcPr>
+            <w:tcW w:type="dxa" w:w="1440"/>
+          </w:tcPr>
+          <w:p>
+            <w:r>
+              <w:t>WB24X10205</w:t>
+            </w:r>
+          </w:p>
+        </w:tc>
+        <w:tc>
+          <w:tcPr>
+            <w:tcW w:type="dxa" w:w="1440"/>
+          </w:tcPr>
+          <w:p>
+            <w:r>
+              <w:t>1</w:t>
+            </w:r>
+          </w:p>
+        </w:tc>
+        <w:tc>
+          <w:tcPr>
+            <w:tcW w:type="dxa" w:w="1440"/>
+          </w:tcPr>
+          <w:p>
+            <w:r>
+              <w:t>No</w:t>
+            </w:r>
+          </w:p>
+        </w:tc>
+        <w:tc>
+          <w:tcPr>
+            <w:tcW w:type="dxa" w:w="1440"/>
+          </w:tcPr>
+          <w:p>
+            <w:r>
+              <w:t>0</w:t>
+            </w:r>
+          </w:p>
+        </w:tc>
+        <w:tc>
+          <w:tcPr>
+            <w:tcW w:type="dxa" w:w="1440"/>
+          </w:tcPr>
+          <w:p>
+            <w:r>
+              <w:t>-</w:t>
+            </w:r>
+          </w:p>
+        </w:tc>
+        <w:tc>
+          <w:tcPr>
+            <w:tcW w:type="dxa" w:w="1440"/>
+          </w:tcPr>
+          <w:p>
+            <w:r>
+              <w:t>-</w:t>
+            </w:r>
+          </w:p>
+        </w:tc>
+      </w:tr>
+      <w:tr>
+        <w:tc>
+          <w:tcPr>
+            <w:tcW w:type="dxa" w:w="1440"/>
+          </w:tcPr>
+          <w:p>
+            <w:r>
+              <w:t>WB24X10204</w:t>
+            </w:r>
+          </w:p>
+        </w:tc>
+        <w:tc>
+          <w:tcPr>
+            <w:tcW w:type="dxa" w:w="1440"/>
+          </w:tcPr>
+          <w:p>
+            <w:r>
+              <w:t>1</w:t>
+            </w:r>
+          </w:p>
+        </w:tc>
+        <w:tc>
+          <w:tcPr>
+            <w:tcW w:type="dxa" w:w="1440"/>
+          </w:tcPr>
+          <w:p>
+            <w:r>
+              <w:t>No</w:t>
+            </w:r>
+          </w:p>
+        </w:tc>
+        <w:tc>
+          <w:tcPr>
+            <w:tcW w:type="dxa" w:w="1440"/>
+          </w:tcPr>
+          <w:p>
+            <w:r>
+              <w:t>0</w:t>
+            </w:r>
+          </w:p>
+        </w:tc>
+        <w:tc>
+          <w:tcPr>
+            <w:tcW w:type="dxa" w:w="1440"/>
+          </w:tcPr>
+          <w:p>
+            <w:r>
+              <w:t>-</w:t>
+            </w:r>
+          </w:p>
+        </w:tc>
+        <w:tc>
+          <w:tcPr>
+            <w:tcW w:type="dxa" w:w="1440"/>
+          </w:tcPr>
+          <w:p>
+            <w:r>
+              <w:t>-</w:t>
+            </w:r>
+          </w:p>
+        </w:tc>
+      </w:tr>
+      <w:tr>
+        <w:tc>
+          <w:tcPr>
+            <w:tcW w:type="dxa" w:w="1440"/>
+          </w:tcPr>
+          <w:p>
+            <w:r>
+              <w:t>241872509</w:t>
+            </w:r>
+          </w:p>
+        </w:tc>
+        <w:tc>
+          <w:tcPr>
+            <w:tcW w:type="dxa" w:w="1440"/>
+          </w:tcPr>
+          <w:p>
+            <w:r>
+              <w:t>1</w:t>
+            </w:r>
+          </w:p>
+        </w:tc>
+        <w:tc>
+          <w:tcPr>
+            <w:tcW w:type="dxa" w:w="1440"/>
+          </w:tcPr>
+          <w:p>
+            <w:r>
+              <w:t>Yes</w:t>
+            </w:r>
+          </w:p>
+        </w:tc>
+        <w:tc>
+          <w:tcPr>
+            <w:tcW w:type="dxa" w:w="1440"/>
+          </w:tcPr>
+          <w:p>
+            <w:r>
+              <w:t>1</w:t>
+            </w:r>
+          </w:p>
+        </w:tc>
+        <w:tc>
+          <w:tcPr>
+            <w:tcW w:type="dxa" w:w="1440"/>
+          </w:tcPr>
+          <w:p>
+            <w:r>
+              <w:t>A2/B2</w:t>
+            </w:r>
+          </w:p>
+        </w:tc>
+        <w:tc>
+          <w:tcPr>
+            <w:tcW w:type="dxa" w:w="1440"/>
+          </w:tcPr>
+          <w:p>
+            <w:r>
+              <w:t>GASKET-FRZR DOOR</w:t>
+            </w:r>
+          </w:p>
+        </w:tc>
+      </w:tr>
+      <w:tr>
+        <w:tc>
+          <w:tcPr>
+            <w:tcW w:type="dxa" w:w="1440"/>
+          </w:tcPr>
+          <w:p>
+            <w:r>
+              <w:t>WPW10535778</w:t>
+            </w:r>
+          </w:p>
+        </w:tc>
+        <w:tc>
+          <w:tcPr>
+            <w:tcW w:type="dxa" w:w="1440"/>
+          </w:tcPr>
+          <w:p>
+            <w:r>
+              <w:t>1</w:t>
+            </w:r>
+          </w:p>
+        </w:tc>
+        <w:tc>
+          <w:tcPr>
+            <w:tcW w:type="dxa" w:w="1440"/>
+          </w:tcPr>
+          <w:p>
+            <w:r>
+              <w:t>No</w:t>
+            </w:r>
+          </w:p>
+        </w:tc>
+        <w:tc>
+          <w:tcPr>
+            <w:tcW w:type="dxa" w:w="1440"/>
+          </w:tcPr>
+          <w:p>
+            <w:r>
+              <w:t>0</w:t>
+            </w:r>
+          </w:p>
+        </w:tc>
+        <w:tc>
+          <w:tcPr>
+            <w:tcW w:type="dxa" w:w="1440"/>
+          </w:tcPr>
+          <w:p>
+            <w:r>
+              <w:t>-</w:t>
+            </w:r>
+          </w:p>
+        </w:tc>
+        <w:tc>
+          <w:tcPr>
+            <w:tcW w:type="dxa" w:w="1440"/>
+          </w:tcPr>
+          <w:p>
+            <w:r>
+              <w:t>-</w:t>
+            </w:r>
+          </w:p>
+        </w:tc>
+      </w:tr>
+      <w:tr>
+        <w:tc>
+          <w:tcPr>
+            <w:tcW w:type="dxa" w:w="1440"/>
+          </w:tcPr>
+          <w:p>
+            <w:r>
+              <w:t>5303935066</w:t>
+            </w:r>
+          </w:p>
+        </w:tc>
+        <w:tc>
+          <w:tcPr>
+            <w:tcW w:type="dxa" w:w="1440"/>
+          </w:tcPr>
+          <w:p>
+            <w:r>
+              <w:t>6</w:t>
+            </w:r>
+          </w:p>
+        </w:tc>
+        <w:tc>
+          <w:tcPr>
+            <w:tcW w:type="dxa" w:w="1440"/>
+          </w:tcPr>
+          <w:p>
+            <w:r>
+              <w:t>No</w:t>
+            </w:r>
+          </w:p>
+        </w:tc>
+        <w:tc>
+          <w:tcPr>
+            <w:tcW w:type="dxa" w:w="1440"/>
+          </w:tcPr>
+          <w:p>
+            <w:r>
+              <w:t>0</w:t>
+            </w:r>
+          </w:p>
+        </w:tc>
+        <w:tc>
+          <w:tcPr>
+            <w:tcW w:type="dxa" w:w="1440"/>
+          </w:tcPr>
+          <w:p>
+            <w:r>
+              <w:t>-</w:t>
+            </w:r>
+          </w:p>
+        </w:tc>
+        <w:tc>
+          <w:tcPr>
+            <w:tcW w:type="dxa" w:w="1440"/>
+          </w:tcPr>
+          <w:p>
+            <w:r>
+              <w:t>-</w:t>
+            </w:r>
+          </w:p>
+        </w:tc>
+      </w:tr>
+      <w:tr>
+        <w:tc>
+          <w:tcPr>
+            <w:tcW w:type="dxa" w:w="1440"/>
+          </w:tcPr>
+          <w:p>
+            <w:r>
+              <w:t>5304500204</w:t>
+            </w:r>
+          </w:p>
+        </w:tc>
+        <w:tc>
+          <w:tcPr>
+            <w:tcW w:type="dxa" w:w="1440"/>
+          </w:tcPr>
+          <w:p>
+            <w:r>
+              <w:t>1</w:t>
+            </w:r>
+          </w:p>
+        </w:tc>
+        <w:tc>
+          <w:tcPr>
+            <w:tcW w:type="dxa" w:w="1440"/>
+          </w:tcPr>
+          <w:p>
+            <w:r>
+              <w:t>No</w:t>
+            </w:r>
+          </w:p>
+        </w:tc>
+        <w:tc>
+          <w:tcPr>
+            <w:tcW w:type="dxa" w:w="1440"/>
+          </w:tcPr>
+          <w:p>
+            <w:r>
+              <w:t>0</w:t>
+            </w:r>
+          </w:p>
+        </w:tc>
+        <w:tc>
+          <w:tcPr>
+            <w:tcW w:type="dxa" w:w="1440"/>
+          </w:tcPr>
+          <w:p>
+            <w:r>
+              <w:t>-</w:t>
+            </w:r>
+          </w:p>
+        </w:tc>
+        <w:tc>
+          <w:tcPr>
+            <w:tcW w:type="dxa" w:w="1440"/>
+          </w:tcPr>
+          <w:p>
+            <w:r>
+              <w:t>-</w:t>
+            </w:r>
+          </w:p>
+        </w:tc>
+      </w:tr>
+      <w:tr>
+        <w:tc>
+          <w:tcPr>
+            <w:tcW w:type="dxa" w:w="1440"/>
+          </w:tcPr>
+          <w:p>
+            <w:r>
+              <w:t>154827601</w:t>
+            </w:r>
+          </w:p>
+        </w:tc>
+        <w:tc>
+          <w:tcPr>
+            <w:tcW w:type="dxa" w:w="1440"/>
+          </w:tcPr>
+          <w:p>
+            <w:r>
+              <w:t>1</w:t>
+            </w:r>
+          </w:p>
+        </w:tc>
+        <w:tc>
+          <w:tcPr>
+            <w:tcW w:type="dxa" w:w="1440"/>
+          </w:tcPr>
+          <w:p>
+            <w:r>
+              <w:t>No</w:t>
+            </w:r>
+          </w:p>
+        </w:tc>
+        <w:tc>
+          <w:tcPr>
+            <w:tcW w:type="dxa" w:w="1440"/>
+          </w:tcPr>
+          <w:p>
+            <w:r>
+              <w:t>0</w:t>
+            </w:r>
+          </w:p>
+        </w:tc>
+        <w:tc>
+          <w:tcPr>
+            <w:tcW w:type="dxa" w:w="1440"/>
+          </w:tcPr>
+          <w:p>
+            <w:r>
+              <w:t>-</w:t>
+            </w:r>
+          </w:p>
+        </w:tc>
+        <w:tc>
+          <w:tcPr>
+            <w:tcW w:type="dxa" w:w="1440"/>
+          </w:tcPr>
+          <w:p>
+            <w:r>
+              <w:t>-</w:t>
+            </w:r>
+          </w:p>
+        </w:tc>
+      </w:tr>
+      <w:tr>
+        <w:tc>
+          <w:tcPr>
+            <w:tcW w:type="dxa" w:w="1440"/>
+          </w:tcPr>
+          <w:p>
+            <w:r>
+              <w:t>5304517203</w:t>
+            </w:r>
+          </w:p>
+        </w:tc>
+        <w:tc>
+          <w:tcPr>
+            <w:tcW w:type="dxa" w:w="1440"/>
+          </w:tcPr>
+          <w:p>
+            <w:r>
+              <w:t>1</w:t>
+            </w:r>
+          </w:p>
+        </w:tc>
+        <w:tc>
+          <w:tcPr>
+            <w:tcW w:type="dxa" w:w="1440"/>
+          </w:tcPr>
+          <w:p>
+            <w:r>
+              <w:t>Yes</w:t>
+            </w:r>
+          </w:p>
+        </w:tc>
+        <w:tc>
+          <w:tcPr>
+            <w:tcW w:type="dxa" w:w="1440"/>
+          </w:tcPr>
+          <w:p>
+            <w:r>
+              <w:t>1</w:t>
+            </w:r>
+          </w:p>
+        </w:tc>
+        <w:tc>
+          <w:tcPr>
+            <w:tcW w:type="dxa" w:w="1440"/>
+          </w:tcPr>
+          <w:p>
+            <w:r>
+              <w:t>B3</w:t>
+            </w:r>
+          </w:p>
+        </w:tc>
+        <w:tc>
+          <w:tcPr>
+            <w:tcW w:type="dxa" w:w="1440"/>
+          </w:tcPr>
+          <w:p>
+            <w:r>
+              <w:t>SPRAY ARM</w:t>
+            </w:r>
+          </w:p>
+        </w:tc>
+      </w:tr>
+      <w:tr>
+        <w:tc>
+          <w:tcPr>
+            <w:tcW w:type="dxa" w:w="1440"/>
+          </w:tcPr>
+          <w:p>
+            <w:r>
+              <w:t>5304506740</w:t>
+            </w:r>
+          </w:p>
+        </w:tc>
+        <w:tc>
+          <w:tcPr>
+            <w:tcW w:type="dxa" w:w="1440"/>
+          </w:tcPr>
+          <w:p>
+            <w:r>
+              <w:t>1</w:t>
+            </w:r>
+          </w:p>
+        </w:tc>
+        <w:tc>
+          <w:tcPr>
+            <w:tcW w:type="dxa" w:w="1440"/>
+          </w:tcPr>
+          <w:p>
+            <w:r>
+              <w:t>No</w:t>
+            </w:r>
+          </w:p>
+        </w:tc>
+        <w:tc>
+          <w:tcPr>
+            <w:tcW w:type="dxa" w:w="1440"/>
+          </w:tcPr>
+          <w:p>
+            <w:r>
+              <w:t>0</w:t>
+            </w:r>
+          </w:p>
+        </w:tc>
+        <w:tc>
+          <w:tcPr>
+            <w:tcW w:type="dxa" w:w="1440"/>
+          </w:tcPr>
+          <w:p>
+            <w:r>
+              <w:t>-</w:t>
+            </w:r>
+          </w:p>
+        </w:tc>
+        <w:tc>
+          <w:tcPr>
+            <w:tcW w:type="dxa" w:w="1440"/>
+          </w:tcPr>
+          <w:p>
+            <w:r>
+              <w:t>-</w:t>
+            </w:r>
+          </w:p>
+        </w:tc>
+      </w:tr>
+      <w:tr>
+        <w:tc>
+          <w:tcPr>
+            <w:tcW w:type="dxa" w:w="1440"/>
+          </w:tcPr>
+          <w:p>
+            <w:r>
+              <w:t>5304525218</w:t>
+            </w:r>
+          </w:p>
+        </w:tc>
+        <w:tc>
+          <w:tcPr>
+            <w:tcW w:type="dxa" w:w="1440"/>
+          </w:tcPr>
+          <w:p>
+            <w:r>
+              <w:t>1</w:t>
+            </w:r>
+          </w:p>
+        </w:tc>
+        <w:tc>
+          <w:tcPr>
+            <w:tcW w:type="dxa" w:w="1440"/>
+          </w:tcPr>
+          <w:p>
+            <w:r>
+              <w:t>No</w:t>
+            </w:r>
+          </w:p>
+        </w:tc>
+        <w:tc>
+          <w:tcPr>
+            <w:tcW w:type="dxa" w:w="1440"/>
+          </w:tcPr>
+          <w:p>
+            <w:r>
+              <w:t>0</w:t>
+            </w:r>
+          </w:p>
+        </w:tc>
+        <w:tc>
+          <w:tcPr>
+            <w:tcW w:type="dxa" w:w="1440"/>
+          </w:tcPr>
+          <w:p>
+            <w:r>
+              <w:t>-</w:t>
+            </w:r>
+          </w:p>
+        </w:tc>
+        <w:tc>
+          <w:tcPr>
+            <w:tcW w:type="dxa" w:w="1440"/>
+          </w:tcPr>
+          <w:p>
+            <w:r>
+              <w:t>-</w:t>
+            </w:r>
+          </w:p>
+        </w:tc>
+      </w:tr>
+      <w:tr>
+        <w:tc>
+          <w:tcPr>
+            <w:tcW w:type="dxa" w:w="1440"/>
+          </w:tcPr>
+          <w:p>
+            <w:r>
+              <w:t>RB150003</w:t>
+            </w:r>
+          </w:p>
+        </w:tc>
+        <w:tc>
+          <w:tcPr>
+            <w:tcW w:type="dxa" w:w="1440"/>
+          </w:tcPr>
+          <w:p>
+            <w:r>
+              <w:t>1</w:t>
+            </w:r>
+          </w:p>
+        </w:tc>
+        <w:tc>
+          <w:tcPr>
+            <w:tcW w:type="dxa" w:w="1440"/>
+          </w:tcPr>
+          <w:p>
+            <w:r>
+              <w:t>No</w:t>
+            </w:r>
+          </w:p>
+        </w:tc>
+        <w:tc>
+          <w:tcPr>
+            <w:tcW w:type="dxa" w:w="1440"/>
+          </w:tcPr>
+          <w:p>
+            <w:r>
+              <w:t>0</w:t>
+            </w:r>
+          </w:p>
+        </w:tc>
+        <w:tc>
+          <w:tcPr>
+            <w:tcW w:type="dxa" w:w="1440"/>
+          </w:tcPr>
+          <w:p>
+            <w:r>
+              <w:t>-</w:t>
+            </w:r>
+          </w:p>
+        </w:tc>
+        <w:tc>
+          <w:tcPr>
+            <w:tcW w:type="dxa" w:w="1440"/>
+          </w:tcPr>
+          <w:p>
+            <w:r>
+              <w:t>-</w:t>
+            </w:r>
+          </w:p>
+        </w:tc>
+      </w:tr>
+      <w:tr>
+        <w:tc>
+          <w:tcPr>
+            <w:tcW w:type="dxa" w:w="1440"/>
+          </w:tcPr>
+          <w:p>
+            <w:r>
+              <w:t>WP3363394</w:t>
+            </w:r>
+          </w:p>
+        </w:tc>
+        <w:tc>
+          <w:tcPr>
+            <w:tcW w:type="dxa" w:w="1440"/>
+          </w:tcPr>
+          <w:p>
+            <w:r>
+              <w:t>1</w:t>
+            </w:r>
+          </w:p>
+        </w:tc>
+        <w:tc>
+          <w:tcPr>
+            <w:tcW w:type="dxa" w:w="1440"/>
+          </w:tcPr>
+          <w:p>
+            <w:r>
+              <w:t>No</w:t>
+            </w:r>
+          </w:p>
+        </w:tc>
+        <w:tc>
+          <w:tcPr>
+            <w:tcW w:type="dxa" w:w="1440"/>
+          </w:tcPr>
+          <w:p>
+            <w:r>
+              <w:t>0</w:t>
+            </w:r>
+          </w:p>
+        </w:tc>
+        <w:tc>
+          <w:tcPr>
+            <w:tcW w:type="dxa" w:w="1440"/>
+          </w:tcPr>
+          <w:p>
+            <w:r>
+              <w:t>-</w:t>
+            </w:r>
+          </w:p>
+        </w:tc>
+        <w:tc>
+          <w:tcPr>
+            <w:tcW w:type="dxa" w:w="1440"/>
+          </w:tcPr>
+          <w:p>
+            <w:r>
+              <w:t>-</w:t>
+            </w:r>
+          </w:p>
+        </w:tc>
+      </w:tr>
+      <w:tr>
+        <w:tc>
+          <w:tcPr>
+            <w:tcW w:type="dxa" w:w="1440"/>
+          </w:tcPr>
+          <w:p>
+            <w:r>
+              <w:t>D510708P</w:t>
+            </w:r>
+          </w:p>
+        </w:tc>
+        <w:tc>
+          <w:tcPr>
+            <w:tcW w:type="dxa" w:w="1440"/>
+          </w:tcPr>
+          <w:p>
+            <w:r>
+              <w:t>2</w:t>
+            </w:r>
+          </w:p>
+        </w:tc>
+        <w:tc>
+          <w:tcPr>
+            <w:tcW w:type="dxa" w:w="1440"/>
+          </w:tcPr>
+          <w:p>
+            <w:r>
+              <w:t>No</w:t>
+            </w:r>
+          </w:p>
+        </w:tc>
+        <w:tc>
+          <w:tcPr>
+            <w:tcW w:type="dxa" w:w="1440"/>
+          </w:tcPr>
+          <w:p>
+            <w:r>
+              <w:t>0</w:t>
+            </w:r>
+          </w:p>
+        </w:tc>
+        <w:tc>
+          <w:tcPr>
+            <w:tcW w:type="dxa" w:w="1440"/>
+          </w:tcPr>
+          <w:p>
+            <w:r>
+              <w:t>-</w:t>
+            </w:r>
+          </w:p>
+        </w:tc>
+        <w:tc>
+          <w:tcPr>
+            <w:tcW w:type="dxa" w:w="1440"/>
+          </w:tcPr>
+          <w:p>
+            <w:r>
+              <w:t>-</w:t>
+            </w:r>
+          </w:p>
+        </w:tc>
+      </w:tr>
+      <w:tr>
+        <w:tc>
+          <w:tcPr>
+            <w:tcW w:type="dxa" w:w="1440"/>
+          </w:tcPr>
+          <w:p>
+            <w:r>
+              <w:t>D510184P</w:t>
+            </w:r>
+          </w:p>
+        </w:tc>
+        <w:tc>
+          <w:tcPr>
+            <w:tcW w:type="dxa" w:w="1440"/>
+          </w:tcPr>
+          <w:p>
+            <w:r>
+              <w:t>1</w:t>
+            </w:r>
+          </w:p>
+        </w:tc>
+        <w:tc>
+          <w:tcPr>
+            <w:tcW w:type="dxa" w:w="1440"/>
+          </w:tcPr>
+          <w:p>
+            <w:r>
+              <w:t>No</w:t>
+            </w:r>
+          </w:p>
+        </w:tc>
+        <w:tc>
+          <w:tcPr>
+            <w:tcW w:type="dxa" w:w="1440"/>
+          </w:tcPr>
+          <w:p>
+            <w:r>
+              <w:t>0</w:t>
+            </w:r>
+          </w:p>
+        </w:tc>
+        <w:tc>
+          <w:tcPr>
+            <w:tcW w:type="dxa" w:w="1440"/>
+          </w:tcPr>
+          <w:p>
+            <w:r>
+              <w:t>-</w:t>
+            </w:r>
+          </w:p>
+        </w:tc>
+        <w:tc>
+          <w:tcPr>
+            <w:tcW w:type="dxa" w:w="1440"/>
+          </w:tcPr>
+          <w:p>
+            <w:r>
+              <w:t>-</w:t>
+            </w:r>
+          </w:p>
+        </w:tc>
+      </w:tr>
+      <w:tr>
+        <w:tc>
+          <w:tcPr>
+            <w:tcW w:type="dxa" w:w="1440"/>
+          </w:tcPr>
+          <w:p>
+            <w:r>
+              <w:t>5303931775</w:t>
             </w:r>
           </w:p>
         </w:tc>

</xml_diff>

<commit_message>
update wj and batches 10/27/25
</commit_message>
<xml_diff>
--- a/uploads/reliable_inventory_report.docx
+++ b/uploads/reliable_inventory_report.docx
@@ -93,7 +93,69 @@
           </w:tcPr>
           <w:p>
             <w:r>
-              <w:t>WE12X27300</w:t>
+              <w:t>5303931775</w:t>
+            </w:r>
+          </w:p>
+        </w:tc>
+        <w:tc>
+          <w:tcPr>
+            <w:tcW w:type="dxa" w:w="1440"/>
+          </w:tcPr>
+          <w:p>
+            <w:r>
+              <w:t>2</w:t>
+            </w:r>
+          </w:p>
+        </w:tc>
+        <w:tc>
+          <w:tcPr>
+            <w:tcW w:type="dxa" w:w="1440"/>
+          </w:tcPr>
+          <w:p>
+            <w:r>
+              <w:t>No</w:t>
+            </w:r>
+          </w:p>
+        </w:tc>
+        <w:tc>
+          <w:tcPr>
+            <w:tcW w:type="dxa" w:w="1440"/>
+          </w:tcPr>
+          <w:p>
+            <w:r>
+              <w:t>0</w:t>
+            </w:r>
+          </w:p>
+        </w:tc>
+        <w:tc>
+          <w:tcPr>
+            <w:tcW w:type="dxa" w:w="1440"/>
+          </w:tcPr>
+          <w:p>
+            <w:r>
+              <w:t>-</w:t>
+            </w:r>
+          </w:p>
+        </w:tc>
+        <w:tc>
+          <w:tcPr>
+            <w:tcW w:type="dxa" w:w="1440"/>
+          </w:tcPr>
+          <w:p>
+            <w:r>
+              <w:t>-</w:t>
+            </w:r>
+          </w:p>
+        </w:tc>
+      </w:tr>
+      <w:tr>
+        <w:tc>
+          <w:tcPr>
+            <w:tcW w:type="dxa" w:w="1440"/>
+          </w:tcPr>
+          <w:p>
+            <w:r>
+              <w:t>807545704</w:t>
             </w:r>
           </w:p>
         </w:tc>
@@ -155,7 +217,7 @@
           </w:tcPr>
           <w:p>
             <w:r>
-              <w:t>D517191P</w:t>
+              <w:t>WB21X20470</w:t>
             </w:r>
           </w:p>
         </w:tc>
@@ -217,7 +279,7 @@
           </w:tcPr>
           <w:p>
             <w:r>
-              <w:t>6600JB1010A</w:t>
+              <w:t>WB16X28654</w:t>
             </w:r>
           </w:p>
         </w:tc>
@@ -279,7 +341,7 @@
           </w:tcPr>
           <w:p>
             <w:r>
-              <w:t>316238201</w:t>
+              <w:t>5304518660</w:t>
             </w:r>
           </w:p>
         </w:tc>
@@ -341,7 +403,7 @@
           </w:tcPr>
           <w:p>
             <w:r>
-              <w:t>WH12X22744</w:t>
+              <w:t>316220729</w:t>
             </w:r>
           </w:p>
         </w:tc>
@@ -403,317 +465,7 @@
           </w:tcPr>
           <w:p>
             <w:r>
-              <w:t>WH44X10288</w:t>
-            </w:r>
-          </w:p>
-        </w:tc>
-        <w:tc>
-          <w:tcPr>
-            <w:tcW w:type="dxa" w:w="1440"/>
-          </w:tcPr>
-          <w:p>
-            <w:r>
-              <w:t>1</w:t>
-            </w:r>
-          </w:p>
-        </w:tc>
-        <w:tc>
-          <w:tcPr>
-            <w:tcW w:type="dxa" w:w="1440"/>
-          </w:tcPr>
-          <w:p>
-            <w:r>
-              <w:t>No</w:t>
-            </w:r>
-          </w:p>
-        </w:tc>
-        <w:tc>
-          <w:tcPr>
-            <w:tcW w:type="dxa" w:w="1440"/>
-          </w:tcPr>
-          <w:p>
-            <w:r>
-              <w:t>0</w:t>
-            </w:r>
-          </w:p>
-        </w:tc>
-        <w:tc>
-          <w:tcPr>
-            <w:tcW w:type="dxa" w:w="1440"/>
-          </w:tcPr>
-          <w:p>
-            <w:r>
-              <w:t>-</w:t>
-            </w:r>
-          </w:p>
-        </w:tc>
-        <w:tc>
-          <w:tcPr>
-            <w:tcW w:type="dxa" w:w="1440"/>
-          </w:tcPr>
-          <w:p>
-            <w:r>
-              <w:t>-</w:t>
-            </w:r>
-          </w:p>
-        </w:tc>
-      </w:tr>
-      <w:tr>
-        <w:tc>
-          <w:tcPr>
-            <w:tcW w:type="dxa" w:w="1440"/>
-          </w:tcPr>
-          <w:p>
-            <w:r>
-              <w:t>WE4M416</w:t>
-            </w:r>
-          </w:p>
-        </w:tc>
-        <w:tc>
-          <w:tcPr>
-            <w:tcW w:type="dxa" w:w="1440"/>
-          </w:tcPr>
-          <w:p>
-            <w:r>
-              <w:t>1</w:t>
-            </w:r>
-          </w:p>
-        </w:tc>
-        <w:tc>
-          <w:tcPr>
-            <w:tcW w:type="dxa" w:w="1440"/>
-          </w:tcPr>
-          <w:p>
-            <w:r>
-              <w:t>No</w:t>
-            </w:r>
-          </w:p>
-        </w:tc>
-        <w:tc>
-          <w:tcPr>
-            <w:tcW w:type="dxa" w:w="1440"/>
-          </w:tcPr>
-          <w:p>
-            <w:r>
-              <w:t>0</w:t>
-            </w:r>
-          </w:p>
-        </w:tc>
-        <w:tc>
-          <w:tcPr>
-            <w:tcW w:type="dxa" w:w="1440"/>
-          </w:tcPr>
-          <w:p>
-            <w:r>
-              <w:t>-</w:t>
-            </w:r>
-          </w:p>
-        </w:tc>
-        <w:tc>
-          <w:tcPr>
-            <w:tcW w:type="dxa" w:w="1440"/>
-          </w:tcPr>
-          <w:p>
-            <w:r>
-              <w:t>-</w:t>
-            </w:r>
-          </w:p>
-        </w:tc>
-      </w:tr>
-      <w:tr>
-        <w:tc>
-          <w:tcPr>
-            <w:tcW w:type="dxa" w:w="1440"/>
-          </w:tcPr>
-          <w:p>
-            <w:r>
-              <w:t>205765</w:t>
-            </w:r>
-          </w:p>
-        </w:tc>
-        <w:tc>
-          <w:tcPr>
-            <w:tcW w:type="dxa" w:w="1440"/>
-          </w:tcPr>
-          <w:p>
-            <w:r>
-              <w:t>1</w:t>
-            </w:r>
-          </w:p>
-        </w:tc>
-        <w:tc>
-          <w:tcPr>
-            <w:tcW w:type="dxa" w:w="1440"/>
-          </w:tcPr>
-          <w:p>
-            <w:r>
-              <w:t>No</w:t>
-            </w:r>
-          </w:p>
-        </w:tc>
-        <w:tc>
-          <w:tcPr>
-            <w:tcW w:type="dxa" w:w="1440"/>
-          </w:tcPr>
-          <w:p>
-            <w:r>
-              <w:t>0</w:t>
-            </w:r>
-          </w:p>
-        </w:tc>
-        <w:tc>
-          <w:tcPr>
-            <w:tcW w:type="dxa" w:w="1440"/>
-          </w:tcPr>
-          <w:p>
-            <w:r>
-              <w:t>-</w:t>
-            </w:r>
-          </w:p>
-        </w:tc>
-        <w:tc>
-          <w:tcPr>
-            <w:tcW w:type="dxa" w:w="1440"/>
-          </w:tcPr>
-          <w:p>
-            <w:r>
-              <w:t>-</w:t>
-            </w:r>
-          </w:p>
-        </w:tc>
-      </w:tr>
-      <w:tr>
-        <w:tc>
-          <w:tcPr>
-            <w:tcW w:type="dxa" w:w="1440"/>
-          </w:tcPr>
-          <w:p>
-            <w:r>
-              <w:t>38174</w:t>
-            </w:r>
-          </w:p>
-        </w:tc>
-        <w:tc>
-          <w:tcPr>
-            <w:tcW w:type="dxa" w:w="1440"/>
-          </w:tcPr>
-          <w:p>
-            <w:r>
-              <w:t>1</w:t>
-            </w:r>
-          </w:p>
-        </w:tc>
-        <w:tc>
-          <w:tcPr>
-            <w:tcW w:type="dxa" w:w="1440"/>
-          </w:tcPr>
-          <w:p>
-            <w:r>
-              <w:t>No</w:t>
-            </w:r>
-          </w:p>
-        </w:tc>
-        <w:tc>
-          <w:tcPr>
-            <w:tcW w:type="dxa" w:w="1440"/>
-          </w:tcPr>
-          <w:p>
-            <w:r>
-              <w:t>0</w:t>
-            </w:r>
-          </w:p>
-        </w:tc>
-        <w:tc>
-          <w:tcPr>
-            <w:tcW w:type="dxa" w:w="1440"/>
-          </w:tcPr>
-          <w:p>
-            <w:r>
-              <w:t>-</w:t>
-            </w:r>
-          </w:p>
-        </w:tc>
-        <w:tc>
-          <w:tcPr>
-            <w:tcW w:type="dxa" w:w="1440"/>
-          </w:tcPr>
-          <w:p>
-            <w:r>
-              <w:t>-</w:t>
-            </w:r>
-          </w:p>
-        </w:tc>
-      </w:tr>
-      <w:tr>
-        <w:tc>
-          <w:tcPr>
-            <w:tcW w:type="dxa" w:w="1440"/>
-          </w:tcPr>
-          <w:p>
-            <w:r>
-              <w:t>RB150003</w:t>
-            </w:r>
-          </w:p>
-        </w:tc>
-        <w:tc>
-          <w:tcPr>
-            <w:tcW w:type="dxa" w:w="1440"/>
-          </w:tcPr>
-          <w:p>
-            <w:r>
-              <w:t>1</w:t>
-            </w:r>
-          </w:p>
-        </w:tc>
-        <w:tc>
-          <w:tcPr>
-            <w:tcW w:type="dxa" w:w="1440"/>
-          </w:tcPr>
-          <w:p>
-            <w:r>
-              <w:t>No</w:t>
-            </w:r>
-          </w:p>
-        </w:tc>
-        <w:tc>
-          <w:tcPr>
-            <w:tcW w:type="dxa" w:w="1440"/>
-          </w:tcPr>
-          <w:p>
-            <w:r>
-              <w:t>0</w:t>
-            </w:r>
-          </w:p>
-        </w:tc>
-        <w:tc>
-          <w:tcPr>
-            <w:tcW w:type="dxa" w:w="1440"/>
-          </w:tcPr>
-          <w:p>
-            <w:r>
-              <w:t>-</w:t>
-            </w:r>
-          </w:p>
-        </w:tc>
-        <w:tc>
-          <w:tcPr>
-            <w:tcW w:type="dxa" w:w="1440"/>
-          </w:tcPr>
-          <w:p>
-            <w:r>
-              <w:t>-</w:t>
-            </w:r>
-          </w:p>
-        </w:tc>
-      </w:tr>
-      <w:tr>
-        <w:tc>
-          <w:tcPr>
-            <w:tcW w:type="dxa" w:w="1440"/>
-          </w:tcPr>
-          <w:p>
-            <w:r>
-              <w:t>12112425</w:t>
+              <w:t>70441601P</w:t>
             </w:r>
           </w:p>
         </w:tc>

</xml_diff>

<commit_message>
last fix jn 10/28/2025
</commit_message>
<xml_diff>
--- a/uploads/reliable_inventory_report.docx
+++ b/uploads/reliable_inventory_report.docx
@@ -93,7 +93,441 @@
           </w:tcPr>
           <w:p>
             <w:r>
-              <w:t>5303931775</w:t>
+              <w:t>959P3</w:t>
+            </w:r>
+          </w:p>
+        </w:tc>
+        <w:tc>
+          <w:tcPr>
+            <w:tcW w:type="dxa" w:w="1440"/>
+          </w:tcPr>
+          <w:p>
+            <w:r>
+              <w:t>1</w:t>
+            </w:r>
+          </w:p>
+        </w:tc>
+        <w:tc>
+          <w:tcPr>
+            <w:tcW w:type="dxa" w:w="1440"/>
+          </w:tcPr>
+          <w:p>
+            <w:r>
+              <w:t>No</w:t>
+            </w:r>
+          </w:p>
+        </w:tc>
+        <w:tc>
+          <w:tcPr>
+            <w:tcW w:type="dxa" w:w="1440"/>
+          </w:tcPr>
+          <w:p>
+            <w:r>
+              <w:t>0</w:t>
+            </w:r>
+          </w:p>
+        </w:tc>
+        <w:tc>
+          <w:tcPr>
+            <w:tcW w:type="dxa" w:w="1440"/>
+          </w:tcPr>
+          <w:p>
+            <w:r>
+              <w:t>-</w:t>
+            </w:r>
+          </w:p>
+        </w:tc>
+        <w:tc>
+          <w:tcPr>
+            <w:tcW w:type="dxa" w:w="1440"/>
+          </w:tcPr>
+          <w:p>
+            <w:r>
+              <w:t>-</w:t>
+            </w:r>
+          </w:p>
+        </w:tc>
+      </w:tr>
+      <w:tr>
+        <w:tc>
+          <w:tcPr>
+            <w:tcW w:type="dxa" w:w="1440"/>
+          </w:tcPr>
+          <w:p>
+            <w:r>
+              <w:t>137292700</w:t>
+            </w:r>
+          </w:p>
+        </w:tc>
+        <w:tc>
+          <w:tcPr>
+            <w:tcW w:type="dxa" w:w="1440"/>
+          </w:tcPr>
+          <w:p>
+            <w:r>
+              <w:t>1</w:t>
+            </w:r>
+          </w:p>
+        </w:tc>
+        <w:tc>
+          <w:tcPr>
+            <w:tcW w:type="dxa" w:w="1440"/>
+          </w:tcPr>
+          <w:p>
+            <w:r>
+              <w:t>No</w:t>
+            </w:r>
+          </w:p>
+        </w:tc>
+        <w:tc>
+          <w:tcPr>
+            <w:tcW w:type="dxa" w:w="1440"/>
+          </w:tcPr>
+          <w:p>
+            <w:r>
+              <w:t>0</w:t>
+            </w:r>
+          </w:p>
+        </w:tc>
+        <w:tc>
+          <w:tcPr>
+            <w:tcW w:type="dxa" w:w="1440"/>
+          </w:tcPr>
+          <w:p>
+            <w:r>
+              <w:t>-</w:t>
+            </w:r>
+          </w:p>
+        </w:tc>
+        <w:tc>
+          <w:tcPr>
+            <w:tcW w:type="dxa" w:w="1440"/>
+          </w:tcPr>
+          <w:p>
+            <w:r>
+              <w:t>-</w:t>
+            </w:r>
+          </w:p>
+        </w:tc>
+      </w:tr>
+      <w:tr>
+        <w:tc>
+          <w:tcPr>
+            <w:tcW w:type="dxa" w:w="1440"/>
+          </w:tcPr>
+          <w:p>
+            <w:r>
+              <w:t>WH43X34257</w:t>
+            </w:r>
+          </w:p>
+        </w:tc>
+        <w:tc>
+          <w:tcPr>
+            <w:tcW w:type="dxa" w:w="1440"/>
+          </w:tcPr>
+          <w:p>
+            <w:r>
+              <w:t>1</w:t>
+            </w:r>
+          </w:p>
+        </w:tc>
+        <w:tc>
+          <w:tcPr>
+            <w:tcW w:type="dxa" w:w="1440"/>
+          </w:tcPr>
+          <w:p>
+            <w:r>
+              <w:t>No</w:t>
+            </w:r>
+          </w:p>
+        </w:tc>
+        <w:tc>
+          <w:tcPr>
+            <w:tcW w:type="dxa" w:w="1440"/>
+          </w:tcPr>
+          <w:p>
+            <w:r>
+              <w:t>0</w:t>
+            </w:r>
+          </w:p>
+        </w:tc>
+        <w:tc>
+          <w:tcPr>
+            <w:tcW w:type="dxa" w:w="1440"/>
+          </w:tcPr>
+          <w:p>
+            <w:r>
+              <w:t>-</w:t>
+            </w:r>
+          </w:p>
+        </w:tc>
+        <w:tc>
+          <w:tcPr>
+            <w:tcW w:type="dxa" w:w="1440"/>
+          </w:tcPr>
+          <w:p>
+            <w:r>
+              <w:t>-</w:t>
+            </w:r>
+          </w:p>
+        </w:tc>
+      </w:tr>
+      <w:tr>
+        <w:tc>
+          <w:tcPr>
+            <w:tcW w:type="dxa" w:w="1440"/>
+          </w:tcPr>
+          <w:p>
+            <w:r>
+              <w:t>WH43X31240</w:t>
+            </w:r>
+          </w:p>
+        </w:tc>
+        <w:tc>
+          <w:tcPr>
+            <w:tcW w:type="dxa" w:w="1440"/>
+          </w:tcPr>
+          <w:p>
+            <w:r>
+              <w:t>1</w:t>
+            </w:r>
+          </w:p>
+        </w:tc>
+        <w:tc>
+          <w:tcPr>
+            <w:tcW w:type="dxa" w:w="1440"/>
+          </w:tcPr>
+          <w:p>
+            <w:r>
+              <w:t>No</w:t>
+            </w:r>
+          </w:p>
+        </w:tc>
+        <w:tc>
+          <w:tcPr>
+            <w:tcW w:type="dxa" w:w="1440"/>
+          </w:tcPr>
+          <w:p>
+            <w:r>
+              <w:t>0</w:t>
+            </w:r>
+          </w:p>
+        </w:tc>
+        <w:tc>
+          <w:tcPr>
+            <w:tcW w:type="dxa" w:w="1440"/>
+          </w:tcPr>
+          <w:p>
+            <w:r>
+              <w:t>-</w:t>
+            </w:r>
+          </w:p>
+        </w:tc>
+        <w:tc>
+          <w:tcPr>
+            <w:tcW w:type="dxa" w:w="1440"/>
+          </w:tcPr>
+          <w:p>
+            <w:r>
+              <w:t>-</w:t>
+            </w:r>
+          </w:p>
+        </w:tc>
+      </w:tr>
+      <w:tr>
+        <w:tc>
+          <w:tcPr>
+            <w:tcW w:type="dxa" w:w="1440"/>
+          </w:tcPr>
+          <w:p>
+            <w:r>
+              <w:t>316580615</w:t>
+            </w:r>
+          </w:p>
+        </w:tc>
+        <w:tc>
+          <w:tcPr>
+            <w:tcW w:type="dxa" w:w="1440"/>
+          </w:tcPr>
+          <w:p>
+            <w:r>
+              <w:t>1</w:t>
+            </w:r>
+          </w:p>
+        </w:tc>
+        <w:tc>
+          <w:tcPr>
+            <w:tcW w:type="dxa" w:w="1440"/>
+          </w:tcPr>
+          <w:p>
+            <w:r>
+              <w:t>No</w:t>
+            </w:r>
+          </w:p>
+        </w:tc>
+        <w:tc>
+          <w:tcPr>
+            <w:tcW w:type="dxa" w:w="1440"/>
+          </w:tcPr>
+          <w:p>
+            <w:r>
+              <w:t>0</w:t>
+            </w:r>
+          </w:p>
+        </w:tc>
+        <w:tc>
+          <w:tcPr>
+            <w:tcW w:type="dxa" w:w="1440"/>
+          </w:tcPr>
+          <w:p>
+            <w:r>
+              <w:t>-</w:t>
+            </w:r>
+          </w:p>
+        </w:tc>
+        <w:tc>
+          <w:tcPr>
+            <w:tcW w:type="dxa" w:w="1440"/>
+          </w:tcPr>
+          <w:p>
+            <w:r>
+              <w:t>-</w:t>
+            </w:r>
+          </w:p>
+        </w:tc>
+      </w:tr>
+      <w:tr>
+        <w:tc>
+          <w:tcPr>
+            <w:tcW w:type="dxa" w:w="1440"/>
+          </w:tcPr>
+          <w:p>
+            <w:r>
+              <w:t>808608802</w:t>
+            </w:r>
+          </w:p>
+        </w:tc>
+        <w:tc>
+          <w:tcPr>
+            <w:tcW w:type="dxa" w:w="1440"/>
+          </w:tcPr>
+          <w:p>
+            <w:r>
+              <w:t>1</w:t>
+            </w:r>
+          </w:p>
+        </w:tc>
+        <w:tc>
+          <w:tcPr>
+            <w:tcW w:type="dxa" w:w="1440"/>
+          </w:tcPr>
+          <w:p>
+            <w:r>
+              <w:t>Yes</w:t>
+            </w:r>
+          </w:p>
+        </w:tc>
+        <w:tc>
+          <w:tcPr>
+            <w:tcW w:type="dxa" w:w="1440"/>
+          </w:tcPr>
+          <w:p>
+            <w:r>
+              <w:t>1</w:t>
+            </w:r>
+          </w:p>
+        </w:tc>
+        <w:tc>
+          <w:tcPr>
+            <w:tcW w:type="dxa" w:w="1440"/>
+          </w:tcPr>
+          <w:p>
+            <w:r>
+              <w:t>L1</w:t>
+            </w:r>
+          </w:p>
+        </w:tc>
+        <w:tc>
+          <w:tcPr>
+            <w:tcW w:type="dxa" w:w="1440"/>
+          </w:tcPr>
+          <w:p>
+            <w:r>
+              <w:t>FOUR POLE SPARK IGN</w:t>
+            </w:r>
+          </w:p>
+        </w:tc>
+      </w:tr>
+      <w:tr>
+        <w:tc>
+          <w:tcPr>
+            <w:tcW w:type="dxa" w:w="1440"/>
+          </w:tcPr>
+          <w:p>
+            <w:r>
+              <w:t>316032411</w:t>
+            </w:r>
+          </w:p>
+        </w:tc>
+        <w:tc>
+          <w:tcPr>
+            <w:tcW w:type="dxa" w:w="1440"/>
+          </w:tcPr>
+          <w:p>
+            <w:r>
+              <w:t>1</w:t>
+            </w:r>
+          </w:p>
+        </w:tc>
+        <w:tc>
+          <w:tcPr>
+            <w:tcW w:type="dxa" w:w="1440"/>
+          </w:tcPr>
+          <w:p>
+            <w:r>
+              <w:t>No</w:t>
+            </w:r>
+          </w:p>
+        </w:tc>
+        <w:tc>
+          <w:tcPr>
+            <w:tcW w:type="dxa" w:w="1440"/>
+          </w:tcPr>
+          <w:p>
+            <w:r>
+              <w:t>0</w:t>
+            </w:r>
+          </w:p>
+        </w:tc>
+        <w:tc>
+          <w:tcPr>
+            <w:tcW w:type="dxa" w:w="1440"/>
+          </w:tcPr>
+          <w:p>
+            <w:r>
+              <w:t>-</w:t>
+            </w:r>
+          </w:p>
+        </w:tc>
+        <w:tc>
+          <w:tcPr>
+            <w:tcW w:type="dxa" w:w="1440"/>
+          </w:tcPr>
+          <w:p>
+            <w:r>
+              <w:t>-</w:t>
+            </w:r>
+          </w:p>
+        </w:tc>
+      </w:tr>
+      <w:tr>
+        <w:tc>
+          <w:tcPr>
+            <w:tcW w:type="dxa" w:w="1440"/>
+          </w:tcPr>
+          <w:p>
+            <w:r>
+              <w:t>218976409</w:t>
             </w:r>
           </w:p>
         </w:tc>
@@ -155,7 +589,7 @@
           </w:tcPr>
           <w:p>
             <w:r>
-              <w:t>807545704</w:t>
+              <w:t>242100018</w:t>
             </w:r>
           </w:p>
         </w:tc>
@@ -165,317 +599,7 @@
           </w:tcPr>
           <w:p>
             <w:r>
-              <w:t>1</w:t>
-            </w:r>
-          </w:p>
-        </w:tc>
-        <w:tc>
-          <w:tcPr>
-            <w:tcW w:type="dxa" w:w="1440"/>
-          </w:tcPr>
-          <w:p>
-            <w:r>
-              <w:t>No</w:t>
-            </w:r>
-          </w:p>
-        </w:tc>
-        <w:tc>
-          <w:tcPr>
-            <w:tcW w:type="dxa" w:w="1440"/>
-          </w:tcPr>
-          <w:p>
-            <w:r>
-              <w:t>0</w:t>
-            </w:r>
-          </w:p>
-        </w:tc>
-        <w:tc>
-          <w:tcPr>
-            <w:tcW w:type="dxa" w:w="1440"/>
-          </w:tcPr>
-          <w:p>
-            <w:r>
-              <w:t>-</w:t>
-            </w:r>
-          </w:p>
-        </w:tc>
-        <w:tc>
-          <w:tcPr>
-            <w:tcW w:type="dxa" w:w="1440"/>
-          </w:tcPr>
-          <w:p>
-            <w:r>
-              <w:t>-</w:t>
-            </w:r>
-          </w:p>
-        </w:tc>
-      </w:tr>
-      <w:tr>
-        <w:tc>
-          <w:tcPr>
-            <w:tcW w:type="dxa" w:w="1440"/>
-          </w:tcPr>
-          <w:p>
-            <w:r>
-              <w:t>WB21X20470</w:t>
-            </w:r>
-          </w:p>
-        </w:tc>
-        <w:tc>
-          <w:tcPr>
-            <w:tcW w:type="dxa" w:w="1440"/>
-          </w:tcPr>
-          <w:p>
-            <w:r>
-              <w:t>1</w:t>
-            </w:r>
-          </w:p>
-        </w:tc>
-        <w:tc>
-          <w:tcPr>
-            <w:tcW w:type="dxa" w:w="1440"/>
-          </w:tcPr>
-          <w:p>
-            <w:r>
-              <w:t>No</w:t>
-            </w:r>
-          </w:p>
-        </w:tc>
-        <w:tc>
-          <w:tcPr>
-            <w:tcW w:type="dxa" w:w="1440"/>
-          </w:tcPr>
-          <w:p>
-            <w:r>
-              <w:t>0</w:t>
-            </w:r>
-          </w:p>
-        </w:tc>
-        <w:tc>
-          <w:tcPr>
-            <w:tcW w:type="dxa" w:w="1440"/>
-          </w:tcPr>
-          <w:p>
-            <w:r>
-              <w:t>-</w:t>
-            </w:r>
-          </w:p>
-        </w:tc>
-        <w:tc>
-          <w:tcPr>
-            <w:tcW w:type="dxa" w:w="1440"/>
-          </w:tcPr>
-          <w:p>
-            <w:r>
-              <w:t>-</w:t>
-            </w:r>
-          </w:p>
-        </w:tc>
-      </w:tr>
-      <w:tr>
-        <w:tc>
-          <w:tcPr>
-            <w:tcW w:type="dxa" w:w="1440"/>
-          </w:tcPr>
-          <w:p>
-            <w:r>
-              <w:t>WB16X28654</w:t>
-            </w:r>
-          </w:p>
-        </w:tc>
-        <w:tc>
-          <w:tcPr>
-            <w:tcW w:type="dxa" w:w="1440"/>
-          </w:tcPr>
-          <w:p>
-            <w:r>
-              <w:t>1</w:t>
-            </w:r>
-          </w:p>
-        </w:tc>
-        <w:tc>
-          <w:tcPr>
-            <w:tcW w:type="dxa" w:w="1440"/>
-          </w:tcPr>
-          <w:p>
-            <w:r>
-              <w:t>No</w:t>
-            </w:r>
-          </w:p>
-        </w:tc>
-        <w:tc>
-          <w:tcPr>
-            <w:tcW w:type="dxa" w:w="1440"/>
-          </w:tcPr>
-          <w:p>
-            <w:r>
-              <w:t>0</w:t>
-            </w:r>
-          </w:p>
-        </w:tc>
-        <w:tc>
-          <w:tcPr>
-            <w:tcW w:type="dxa" w:w="1440"/>
-          </w:tcPr>
-          <w:p>
-            <w:r>
-              <w:t>-</w:t>
-            </w:r>
-          </w:p>
-        </w:tc>
-        <w:tc>
-          <w:tcPr>
-            <w:tcW w:type="dxa" w:w="1440"/>
-          </w:tcPr>
-          <w:p>
-            <w:r>
-              <w:t>-</w:t>
-            </w:r>
-          </w:p>
-        </w:tc>
-      </w:tr>
-      <w:tr>
-        <w:tc>
-          <w:tcPr>
-            <w:tcW w:type="dxa" w:w="1440"/>
-          </w:tcPr>
-          <w:p>
-            <w:r>
-              <w:t>5304518660</w:t>
-            </w:r>
-          </w:p>
-        </w:tc>
-        <w:tc>
-          <w:tcPr>
-            <w:tcW w:type="dxa" w:w="1440"/>
-          </w:tcPr>
-          <w:p>
-            <w:r>
-              <w:t>1</w:t>
-            </w:r>
-          </w:p>
-        </w:tc>
-        <w:tc>
-          <w:tcPr>
-            <w:tcW w:type="dxa" w:w="1440"/>
-          </w:tcPr>
-          <w:p>
-            <w:r>
-              <w:t>No</w:t>
-            </w:r>
-          </w:p>
-        </w:tc>
-        <w:tc>
-          <w:tcPr>
-            <w:tcW w:type="dxa" w:w="1440"/>
-          </w:tcPr>
-          <w:p>
-            <w:r>
-              <w:t>0</w:t>
-            </w:r>
-          </w:p>
-        </w:tc>
-        <w:tc>
-          <w:tcPr>
-            <w:tcW w:type="dxa" w:w="1440"/>
-          </w:tcPr>
-          <w:p>
-            <w:r>
-              <w:t>-</w:t>
-            </w:r>
-          </w:p>
-        </w:tc>
-        <w:tc>
-          <w:tcPr>
-            <w:tcW w:type="dxa" w:w="1440"/>
-          </w:tcPr>
-          <w:p>
-            <w:r>
-              <w:t>-</w:t>
-            </w:r>
-          </w:p>
-        </w:tc>
-      </w:tr>
-      <w:tr>
-        <w:tc>
-          <w:tcPr>
-            <w:tcW w:type="dxa" w:w="1440"/>
-          </w:tcPr>
-          <w:p>
-            <w:r>
-              <w:t>316220729</w:t>
-            </w:r>
-          </w:p>
-        </w:tc>
-        <w:tc>
-          <w:tcPr>
-            <w:tcW w:type="dxa" w:w="1440"/>
-          </w:tcPr>
-          <w:p>
-            <w:r>
-              <w:t>1</w:t>
-            </w:r>
-          </w:p>
-        </w:tc>
-        <w:tc>
-          <w:tcPr>
-            <w:tcW w:type="dxa" w:w="1440"/>
-          </w:tcPr>
-          <w:p>
-            <w:r>
-              <w:t>No</w:t>
-            </w:r>
-          </w:p>
-        </w:tc>
-        <w:tc>
-          <w:tcPr>
-            <w:tcW w:type="dxa" w:w="1440"/>
-          </w:tcPr>
-          <w:p>
-            <w:r>
-              <w:t>0</w:t>
-            </w:r>
-          </w:p>
-        </w:tc>
-        <w:tc>
-          <w:tcPr>
-            <w:tcW w:type="dxa" w:w="1440"/>
-          </w:tcPr>
-          <w:p>
-            <w:r>
-              <w:t>-</w:t>
-            </w:r>
-          </w:p>
-        </w:tc>
-        <w:tc>
-          <w:tcPr>
-            <w:tcW w:type="dxa" w:w="1440"/>
-          </w:tcPr>
-          <w:p>
-            <w:r>
-              <w:t>-</w:t>
-            </w:r>
-          </w:p>
-        </w:tc>
-      </w:tr>
-      <w:tr>
-        <w:tc>
-          <w:tcPr>
-            <w:tcW w:type="dxa" w:w="1440"/>
-          </w:tcPr>
-          <w:p>
-            <w:r>
-              <w:t>70441601P</w:t>
-            </w:r>
-          </w:p>
-        </w:tc>
-        <w:tc>
-          <w:tcPr>
-            <w:tcW w:type="dxa" w:w="1440"/>
-          </w:tcPr>
-          <w:p>
-            <w:r>
-              <w:t>1</w:t>
+              <w:t>2</w:t>
             </w:r>
           </w:p>
         </w:tc>

</xml_diff>